<commit_message>
expel added not working yet
</commit_message>
<xml_diff>
--- a/11C.03.06–Design_for_Hogwarts_Student_List.docx
+++ b/11C.03.06–Design_for_Hogwarts_Student_List.docx
@@ -8,44 +8,86 @@
         <w:rPr>
           <w:sz w:val="52"/>
           <w:szCs w:val="52"/>
+          <w:lang w:val="en-US"/>
         </w:rPr>
       </w:pPr>
       <w:r>
         <w:rPr>
           <w:sz w:val="52"/>
           <w:szCs w:val="52"/>
-        </w:rPr>
-        <w:t xml:space="preserve">11C.03.06 – Design for </w:t>
-      </w:r>
-      <w:proofErr w:type="spellStart"/>
+          <w:lang w:val="en-US"/>
+        </w:rPr>
+        <w:t>11C.0</w:t>
+      </w:r>
       <w:r>
         <w:rPr>
           <w:sz w:val="52"/>
           <w:szCs w:val="52"/>
-        </w:rPr>
-        <w:t>Hogwarts</w:t>
-      </w:r>
-      <w:proofErr w:type="spellEnd"/>
+          <w:lang w:val="en-US"/>
+        </w:rPr>
+        <w:t>4</w:t>
+      </w:r>
       <w:r>
         <w:rPr>
           <w:sz w:val="52"/>
           <w:szCs w:val="52"/>
-        </w:rPr>
-        <w:t xml:space="preserve"> Student List</w:t>
-      </w:r>
-    </w:p>
-    <w:p/>
+          <w:lang w:val="en-US"/>
+        </w:rPr>
+        <w:t>.0</w:t>
+      </w:r>
+      <w:r>
+        <w:rPr>
+          <w:sz w:val="52"/>
+          <w:szCs w:val="52"/>
+          <w:lang w:val="en-US"/>
+        </w:rPr>
+        <w:t>4</w:t>
+      </w:r>
+      <w:r>
+        <w:rPr>
+          <w:sz w:val="52"/>
+          <w:szCs w:val="52"/>
+          <w:lang w:val="en-US"/>
+        </w:rPr>
+        <w:t xml:space="preserve"> – </w:t>
+      </w:r>
+      <w:r>
+        <w:rPr>
+          <w:sz w:val="52"/>
+          <w:szCs w:val="52"/>
+          <w:lang w:val="en-US"/>
+        </w:rPr>
+        <w:t>Hacked</w:t>
+      </w:r>
+      <w:r>
+        <w:rPr>
+          <w:sz w:val="52"/>
+          <w:szCs w:val="52"/>
+          <w:lang w:val="en-US"/>
+        </w:rPr>
+        <w:t xml:space="preserve"> Hogwarts Student List</w:t>
+      </w:r>
+    </w:p>
+    <w:p>
+      <w:pPr>
+        <w:rPr>
+          <w:lang w:val="en-US"/>
+        </w:rPr>
+      </w:pPr>
+    </w:p>
     <w:p>
       <w:pPr>
         <w:rPr>
           <w:sz w:val="32"/>
           <w:szCs w:val="32"/>
+          <w:lang w:val="en-US"/>
         </w:rPr>
       </w:pPr>
       <w:r>
         <w:rPr>
           <w:sz w:val="32"/>
           <w:szCs w:val="32"/>
+          <w:lang w:val="en-US"/>
         </w:rPr>
         <w:t>Wireframes</w:t>
       </w:r>
@@ -58,124 +100,358 @@
           <w:lang w:val="en-US"/>
         </w:rPr>
       </w:pPr>
-      <w:r>
-        <w:rPr>
-          <w:noProof/>
+    </w:p>
+    <w:p>
+      <w:pPr>
+        <w:rPr>
           <w:sz w:val="32"/>
           <w:szCs w:val="32"/>
-        </w:rPr>
-        <w:drawing>
-          <wp:inline distT="0" distB="0" distL="0" distR="0" wp14:anchorId="6DA4B3BA" wp14:editId="6C0AFBA7">
-            <wp:extent cx="2562446" cy="2613187"/>
-            <wp:effectExtent l="0" t="0" r="3175" b="3175"/>
-            <wp:docPr id="2" name="Billede 2"/>
-            <wp:cNvGraphicFramePr>
-              <a:graphicFrameLocks xmlns:a="http://schemas.openxmlformats.org/drawingml/2006/main" noChangeAspect="1"/>
-            </wp:cNvGraphicFramePr>
-            <a:graphic xmlns:a="http://schemas.openxmlformats.org/drawingml/2006/main">
-              <a:graphicData uri="http://schemas.openxmlformats.org/drawingml/2006/picture">
-                <pic:pic xmlns:pic="http://schemas.openxmlformats.org/drawingml/2006/picture">
-                  <pic:nvPicPr>
-                    <pic:cNvPr id="2" name="Billede 2"/>
-                    <pic:cNvPicPr/>
-                  </pic:nvPicPr>
-                  <pic:blipFill rotWithShape="1">
-                    <a:blip r:embed="rId6" cstate="print">
-                      <a:extLst>
-                        <a:ext uri="{28A0092B-C50C-407E-A947-70E740481C1C}">
-                          <a14:useLocalDpi xmlns:a14="http://schemas.microsoft.com/office/drawing/2010/main" val="0"/>
-                        </a:ext>
-                      </a:extLst>
-                    </a:blip>
-                    <a:srcRect b="23213"/>
-                    <a:stretch/>
-                  </pic:blipFill>
-                  <pic:spPr bwMode="auto">
-                    <a:xfrm>
-                      <a:off x="0" y="0"/>
-                      <a:ext cx="2643888" cy="2696242"/>
-                    </a:xfrm>
-                    <a:prstGeom prst="rect">
-                      <a:avLst/>
-                    </a:prstGeom>
-                    <a:ln>
-                      <a:noFill/>
-                    </a:ln>
-                    <a:extLst>
-                      <a:ext uri="{53640926-AAD7-44D8-BBD7-CCE9431645EC}">
-                        <a14:shadowObscured xmlns:a14="http://schemas.microsoft.com/office/drawing/2010/main"/>
-                      </a:ext>
-                    </a:extLst>
-                  </pic:spPr>
-                </pic:pic>
-              </a:graphicData>
-            </a:graphic>
-          </wp:inline>
-        </w:drawing>
-      </w:r>
+          <w:lang w:val="en-US"/>
+        </w:rPr>
+      </w:pPr>
       <w:r>
         <w:rPr>
           <w:sz w:val="32"/>
           <w:szCs w:val="32"/>
           <w:lang w:val="en-US"/>
         </w:rPr>
-        <w:t xml:space="preserve">           </w:t>
-      </w:r>
-      <w:r>
-        <w:rPr>
-          <w:noProof/>
+        <w:t>List of features</w:t>
+      </w:r>
+    </w:p>
+    <w:p>
+      <w:pPr>
+        <w:pStyle w:val="Listeafsnit"/>
+        <w:numPr>
+          <w:ilvl w:val="0"/>
+          <w:numId w:val="2"/>
+        </w:numPr>
+        <w:rPr>
+          <w:lang w:val="en-US"/>
+        </w:rPr>
+      </w:pPr>
+      <w:r>
+        <w:rPr>
+          <w:lang w:val="en-US"/>
+        </w:rPr>
+        <w:t>(list) Show list of students</w:t>
+      </w:r>
+    </w:p>
+    <w:p>
+      <w:pPr>
+        <w:pStyle w:val="Listeafsnit"/>
+        <w:numPr>
+          <w:ilvl w:val="0"/>
+          <w:numId w:val="2"/>
+        </w:numPr>
+        <w:rPr>
+          <w:lang w:val="en-US"/>
+        </w:rPr>
+      </w:pPr>
+      <w:r>
+        <w:rPr>
+          <w:lang w:val="en-US"/>
+        </w:rPr>
+        <w:t xml:space="preserve">(popup/modal) </w:t>
+      </w:r>
+      <w:r>
+        <w:rPr>
+          <w:lang w:val="en-US"/>
+        </w:rPr>
+        <w:t>Click one student in the list to see details</w:t>
+      </w:r>
+    </w:p>
+    <w:p>
+      <w:pPr>
+        <w:pStyle w:val="Listeafsnit"/>
+        <w:numPr>
+          <w:ilvl w:val="0"/>
+          <w:numId w:val="2"/>
+        </w:numPr>
+        <w:rPr>
+          <w:lang w:val="en-US"/>
+        </w:rPr>
+      </w:pPr>
+      <w:r>
+        <w:rPr>
+          <w:lang w:val="en-US"/>
+        </w:rPr>
+        <w:t>(filter) Filtering the list</w:t>
+      </w:r>
+      <w:r>
+        <w:rPr>
+          <w:lang w:val="en-US"/>
+        </w:rPr>
+        <w:br/>
+      </w:r>
+      <w:r>
+        <w:rPr>
+          <w:lang w:val="en-US"/>
+        </w:rPr>
+        <w:sym w:font="Wingdings" w:char="F0E0"/>
+      </w:r>
+      <w:r>
+        <w:rPr>
+          <w:lang w:val="en-US"/>
+        </w:rPr>
+        <w:t xml:space="preserve"> By house (Gryffindor, Hufflepuff, Ravenclaw, Slytherin)</w:t>
+      </w:r>
+    </w:p>
+    <w:p>
+      <w:pPr>
+        <w:pStyle w:val="Listeafsnit"/>
+        <w:numPr>
+          <w:ilvl w:val="0"/>
+          <w:numId w:val="2"/>
+        </w:numPr>
+        <w:rPr>
+          <w:lang w:val="en-US"/>
+        </w:rPr>
+      </w:pPr>
+      <w:r>
+        <w:rPr>
+          <w:lang w:val="en-US"/>
+        </w:rPr>
+        <w:t xml:space="preserve">(expelling) Expel students and add to new list </w:t>
+      </w:r>
+    </w:p>
+    <w:p>
+      <w:pPr>
+        <w:pStyle w:val="Listeafsnit"/>
+        <w:numPr>
+          <w:ilvl w:val="0"/>
+          <w:numId w:val="2"/>
+        </w:numPr>
+        <w:rPr>
+          <w:lang w:val="en-US"/>
+        </w:rPr>
+      </w:pPr>
+      <w:r>
+        <w:rPr>
+          <w:lang w:val="en-US"/>
+        </w:rPr>
+        <w:t xml:space="preserve">(sorting) Sorting the list </w:t>
+      </w:r>
+      <w:r>
+        <w:rPr>
+          <w:lang w:val="en-US"/>
+        </w:rPr>
+        <w:br/>
+      </w:r>
+      <w:r>
+        <w:rPr>
+          <w:lang w:val="en-US"/>
+        </w:rPr>
+        <w:sym w:font="Wingdings" w:char="F0E0"/>
+      </w:r>
+      <w:r>
+        <w:rPr>
+          <w:lang w:val="en-US"/>
+        </w:rPr>
+        <w:t xml:space="preserve"> By </w:t>
+      </w:r>
+      <w:proofErr w:type="spellStart"/>
+      <w:r>
+        <w:rPr>
+          <w:lang w:val="en-US"/>
+        </w:rPr>
+        <w:t>firstname</w:t>
+      </w:r>
+      <w:proofErr w:type="spellEnd"/>
+      <w:r>
+        <w:rPr>
+          <w:lang w:val="en-US"/>
+        </w:rPr>
+        <w:t xml:space="preserve">, </w:t>
+      </w:r>
+      <w:proofErr w:type="spellStart"/>
+      <w:r>
+        <w:rPr>
+          <w:lang w:val="en-US"/>
+        </w:rPr>
+        <w:t>lastname</w:t>
+      </w:r>
+      <w:proofErr w:type="spellEnd"/>
+      <w:r>
+        <w:rPr>
+          <w:lang w:val="en-US"/>
+        </w:rPr>
+        <w:t>, gender, house (a-z)</w:t>
+      </w:r>
+    </w:p>
+    <w:p>
+      <w:pPr>
+        <w:pStyle w:val="Listeafsnit"/>
+        <w:numPr>
+          <w:ilvl w:val="0"/>
+          <w:numId w:val="2"/>
+        </w:numPr>
+        <w:rPr>
+          <w:lang w:val="en-US"/>
+        </w:rPr>
+      </w:pPr>
+      <w:r>
+        <w:rPr>
+          <w:lang w:val="en-US"/>
+        </w:rPr>
+        <w:t xml:space="preserve"> </w:t>
+      </w:r>
+      <w:r>
+        <w:rPr>
+          <w:lang w:val="en-US"/>
+        </w:rPr>
+        <w:t>(total count) Show number of students</w:t>
+      </w:r>
+      <w:r>
+        <w:rPr>
+          <w:lang w:val="en-US"/>
+        </w:rPr>
+        <w:t xml:space="preserve"> in each house and total </w:t>
+      </w:r>
+      <w:proofErr w:type="gramStart"/>
+      <w:r>
+        <w:rPr>
+          <w:lang w:val="en-US"/>
+        </w:rPr>
+        <w:t>students</w:t>
+      </w:r>
+      <w:proofErr w:type="gramEnd"/>
+      <w:r>
+        <w:rPr>
+          <w:lang w:val="en-US"/>
+        </w:rPr>
+        <w:t xml:space="preserve"> and expelled</w:t>
+      </w:r>
+    </w:p>
+    <w:p>
+      <w:pPr>
+        <w:pStyle w:val="Listeafsnit"/>
+        <w:numPr>
+          <w:ilvl w:val="0"/>
+          <w:numId w:val="2"/>
+        </w:numPr>
+        <w:rPr>
+          <w:lang w:val="en-US"/>
+        </w:rPr>
+      </w:pPr>
+      <w:r>
+        <w:rPr>
+          <w:lang w:val="en-US"/>
+        </w:rPr>
+        <w:t>(hacking) Hacked Hogwarts</w:t>
+      </w:r>
+    </w:p>
+    <w:p>
+      <w:pPr>
+        <w:pStyle w:val="Listeafsnit"/>
+        <w:numPr>
+          <w:ilvl w:val="0"/>
+          <w:numId w:val="2"/>
+        </w:numPr>
+        <w:rPr>
+          <w:lang w:val="en-US"/>
+        </w:rPr>
+      </w:pPr>
+      <w:r>
+        <w:rPr>
+          <w:lang w:val="en-US"/>
+        </w:rPr>
+        <w:t>(prefects) Student can be made/toggled as prefects</w:t>
+      </w:r>
+      <w:r>
+        <w:rPr>
+          <w:lang w:val="en-US"/>
+        </w:rPr>
+        <w:br/>
+      </w:r>
+      <w:r>
+        <w:rPr>
+          <w:lang w:val="en-US"/>
+        </w:rPr>
+        <w:sym w:font="Wingdings" w:char="F0E0"/>
+      </w:r>
+      <w:r>
+        <w:rPr>
+          <w:lang w:val="en-US"/>
+        </w:rPr>
+        <w:t xml:space="preserve"> Only two pr. House and preferably a boy and girl</w:t>
+      </w:r>
+    </w:p>
+    <w:p>
+      <w:pPr>
+        <w:pStyle w:val="Listeafsnit"/>
+        <w:numPr>
+          <w:ilvl w:val="0"/>
+          <w:numId w:val="2"/>
+        </w:numPr>
+        <w:rPr>
+          <w:lang w:val="en-US"/>
+        </w:rPr>
+      </w:pPr>
+      <w:r>
+        <w:rPr>
+          <w:lang w:val="en-US"/>
+        </w:rPr>
+        <w:t>(search) Search for students in the list</w:t>
+      </w:r>
+    </w:p>
+    <w:p>
+      <w:pPr>
+        <w:pStyle w:val="Listeafsnit"/>
+        <w:numPr>
+          <w:ilvl w:val="0"/>
+          <w:numId w:val="2"/>
+        </w:numPr>
+        <w:rPr>
+          <w:lang w:val="en-US"/>
+        </w:rPr>
+      </w:pPr>
+      <w:r>
+        <w:rPr>
+          <w:lang w:val="en-US"/>
+        </w:rPr>
+        <w:t>(</w:t>
+      </w:r>
+      <w:proofErr w:type="spellStart"/>
+      <w:r>
+        <w:rPr>
+          <w:lang w:val="en-US"/>
+        </w:rPr>
+        <w:t>ing</w:t>
+      </w:r>
+      <w:proofErr w:type="spellEnd"/>
+      <w:r>
+        <w:rPr>
+          <w:lang w:val="en-US"/>
+        </w:rPr>
+        <w:t xml:space="preserve"> squad) Inquisitional squad</w:t>
+      </w:r>
+    </w:p>
+    <w:p>
+      <w:pPr>
+        <w:pStyle w:val="Listeafsnit"/>
+        <w:numPr>
+          <w:ilvl w:val="0"/>
+          <w:numId w:val="2"/>
+        </w:numPr>
+        <w:rPr>
+          <w:lang w:val="en-US"/>
+        </w:rPr>
+      </w:pPr>
+      <w:r>
+        <w:rPr>
+          <w:lang w:val="en-US"/>
+        </w:rPr>
+        <w:t>(blood-status) Find the blood-status of each student</w:t>
+      </w:r>
+    </w:p>
+    <w:p>
+      <w:pPr>
+        <w:rPr>
           <w:sz w:val="32"/>
           <w:szCs w:val="32"/>
-        </w:rPr>
-        <w:drawing>
-          <wp:inline distT="0" distB="0" distL="0" distR="0" wp14:anchorId="723EC706" wp14:editId="16E08AA4">
-            <wp:extent cx="2541182" cy="2600328"/>
-            <wp:effectExtent l="0" t="0" r="0" b="3175"/>
-            <wp:docPr id="3" name="Billede 3"/>
-            <wp:cNvGraphicFramePr>
-              <a:graphicFrameLocks xmlns:a="http://schemas.openxmlformats.org/drawingml/2006/main" noChangeAspect="1"/>
-            </wp:cNvGraphicFramePr>
-            <a:graphic xmlns:a="http://schemas.openxmlformats.org/drawingml/2006/main">
-              <a:graphicData uri="http://schemas.openxmlformats.org/drawingml/2006/picture">
-                <pic:pic xmlns:pic="http://schemas.openxmlformats.org/drawingml/2006/picture">
-                  <pic:nvPicPr>
-                    <pic:cNvPr id="3" name="Billede 3"/>
-                    <pic:cNvPicPr/>
-                  </pic:nvPicPr>
-                  <pic:blipFill rotWithShape="1">
-                    <a:blip r:embed="rId7" cstate="print">
-                      <a:extLst>
-                        <a:ext uri="{28A0092B-C50C-407E-A947-70E740481C1C}">
-                          <a14:useLocalDpi xmlns:a14="http://schemas.microsoft.com/office/drawing/2010/main" val="0"/>
-                        </a:ext>
-                      </a:extLst>
-                    </a:blip>
-                    <a:srcRect b="22950"/>
-                    <a:stretch/>
-                  </pic:blipFill>
-                  <pic:spPr bwMode="auto">
-                    <a:xfrm>
-                      <a:off x="0" y="0"/>
-                      <a:ext cx="2591103" cy="2651411"/>
-                    </a:xfrm>
-                    <a:prstGeom prst="rect">
-                      <a:avLst/>
-                    </a:prstGeom>
-                    <a:ln>
-                      <a:noFill/>
-                    </a:ln>
-                    <a:extLst>
-                      <a:ext uri="{53640926-AAD7-44D8-BBD7-CCE9431645EC}">
-                        <a14:shadowObscured xmlns:a14="http://schemas.microsoft.com/office/drawing/2010/main"/>
-                      </a:ext>
-                    </a:extLst>
-                  </pic:spPr>
-                </pic:pic>
-              </a:graphicData>
-            </a:graphic>
-          </wp:inline>
-        </w:drawing>
-      </w:r>
+          <w:lang w:val="en-US"/>
+        </w:rPr>
+      </w:pPr>
     </w:p>
     <w:p>
       <w:pPr>
@@ -185,40 +461,684 @@
           <w:lang w:val="en-US"/>
         </w:rPr>
       </w:pPr>
-    </w:p>
-    <w:p>
-      <w:pPr>
+      <w:r>
         <w:rPr>
           <w:sz w:val="32"/>
           <w:szCs w:val="32"/>
           <w:lang w:val="en-US"/>
         </w:rPr>
-      </w:pPr>
-      <w:r>
+        <w:t>User stories</w:t>
+      </w:r>
+    </w:p>
+    <w:p>
+      <w:pPr>
+        <w:pStyle w:val="Listeafsnit"/>
+        <w:numPr>
+          <w:ilvl w:val="0"/>
+          <w:numId w:val="1"/>
+        </w:numPr>
+        <w:rPr>
+          <w:lang w:val="en-US"/>
+        </w:rPr>
+      </w:pPr>
+      <w:r>
+        <w:rPr>
+          <w:lang w:val="en-US"/>
+        </w:rPr>
+        <w:t>As an administrator I want to expel students, so I can manage students who misbehave</w:t>
+      </w:r>
+    </w:p>
+    <w:p>
+      <w:pPr>
+        <w:pStyle w:val="Listeafsnit"/>
+        <w:numPr>
+          <w:ilvl w:val="0"/>
+          <w:numId w:val="1"/>
+        </w:numPr>
+        <w:rPr>
+          <w:lang w:val="en-US"/>
+        </w:rPr>
+      </w:pPr>
+      <w:r>
+        <w:rPr>
+          <w:lang w:val="en-US"/>
+        </w:rPr>
+        <w:t>As a developer I want to mix the blood-status, so I can mess with the purist administrators</w:t>
+      </w:r>
+    </w:p>
+    <w:p>
+      <w:pPr>
+        <w:pStyle w:val="Listeafsnit"/>
+        <w:numPr>
+          <w:ilvl w:val="0"/>
+          <w:numId w:val="1"/>
+        </w:numPr>
+        <w:rPr>
+          <w:lang w:val="en-US"/>
+        </w:rPr>
+      </w:pPr>
+      <w:r>
+        <w:rPr>
+          <w:lang w:val="en-US"/>
+        </w:rPr>
+        <w:t xml:space="preserve">As an administrator I want to see who </w:t>
+      </w:r>
+      <w:r>
+        <w:rPr>
+          <w:lang w:val="en-US"/>
+        </w:rPr>
+        <w:t>is</w:t>
+      </w:r>
+      <w:r>
+        <w:rPr>
+          <w:lang w:val="en-US"/>
+        </w:rPr>
+        <w:t xml:space="preserve"> prefect, so I can get a list of just the prefects</w:t>
+      </w:r>
+    </w:p>
+    <w:p>
+      <w:pPr>
+        <w:pStyle w:val="Listeafsnit"/>
+        <w:numPr>
+          <w:ilvl w:val="0"/>
+          <w:numId w:val="1"/>
+        </w:numPr>
+        <w:rPr>
+          <w:lang w:val="en-US"/>
+        </w:rPr>
+      </w:pPr>
+      <w:r>
+        <w:rPr>
+          <w:lang w:val="en-US"/>
+        </w:rPr>
+        <w:t>As an administrator I want to be able to find students, so I don’t have to look through the entire list</w:t>
+      </w:r>
+    </w:p>
+    <w:p>
+      <w:pPr>
+        <w:pStyle w:val="Listeafsnit"/>
+        <w:numPr>
+          <w:ilvl w:val="0"/>
+          <w:numId w:val="1"/>
+        </w:numPr>
+        <w:rPr>
+          <w:lang w:val="en-US"/>
+        </w:rPr>
+      </w:pPr>
+      <w:r>
+        <w:rPr>
+          <w:lang w:val="en-US"/>
+        </w:rPr>
+        <w:t xml:space="preserve">As an admin I want to be able to sort students by first or </w:t>
+      </w:r>
+      <w:proofErr w:type="spellStart"/>
+      <w:r>
+        <w:rPr>
+          <w:lang w:val="en-US"/>
+        </w:rPr>
+        <w:t>lastname</w:t>
+      </w:r>
+      <w:proofErr w:type="spellEnd"/>
+      <w:r>
+        <w:rPr>
+          <w:lang w:val="en-US"/>
+        </w:rPr>
+        <w:t xml:space="preserve">, so I can find a student easily  </w:t>
+      </w:r>
+    </w:p>
+    <w:p>
+      <w:pPr>
+        <w:pStyle w:val="Listeafsnit"/>
+        <w:rPr>
+          <w:lang w:val="en-US"/>
+        </w:rPr>
+      </w:pPr>
+    </w:p>
+    <w:p>
+      <w:pPr>
         <w:rPr>
           <w:sz w:val="32"/>
           <w:szCs w:val="32"/>
           <w:lang w:val="en-US"/>
         </w:rPr>
+      </w:pPr>
+      <w:r>
+        <w:rPr>
+          <w:sz w:val="32"/>
+          <w:szCs w:val="32"/>
+          <w:lang w:val="en-US"/>
+        </w:rPr>
+        <w:t xml:space="preserve">A can/can’t list </w:t>
+      </w:r>
+    </w:p>
+    <w:p>
+      <w:pPr>
+        <w:pStyle w:val="Listeafsnit"/>
+        <w:numPr>
+          <w:ilvl w:val="0"/>
+          <w:numId w:val="3"/>
+        </w:numPr>
+        <w:rPr>
+          <w:rFonts w:ascii="Times New Roman" w:eastAsia="Times New Roman" w:hAnsi="Times New Roman" w:cs="Times New Roman"/>
+          <w:lang w:eastAsia="da-DK"/>
+        </w:rPr>
+      </w:pPr>
+      <w:r>
+        <w:rPr>
+          <w:lang w:val="en-US"/>
+        </w:rPr>
+        <w:t xml:space="preserve">(list) - </w:t>
+      </w:r>
+      <w:r>
+        <w:rPr>
+          <w:rFonts w:ascii="Segoe UI Symbol" w:eastAsia="Times New Roman" w:hAnsi="Segoe UI Symbol" w:cs="Segoe UI Symbol"/>
+          <w:b/>
+          <w:bCs/>
+          <w:color w:val="6AA84F"/>
+          <w:shd w:val="clear" w:color="auto" w:fill="FFFFFF"/>
+          <w:lang w:eastAsia="da-DK"/>
+        </w:rPr>
+        <w:t>✓</w:t>
+      </w:r>
+    </w:p>
+    <w:p>
+      <w:pPr>
+        <w:pStyle w:val="Listeafsnit"/>
+        <w:numPr>
+          <w:ilvl w:val="0"/>
+          <w:numId w:val="3"/>
+        </w:numPr>
+        <w:rPr>
+          <w:lang w:val="en-US"/>
+        </w:rPr>
+      </w:pPr>
+      <w:r>
+        <w:rPr>
+          <w:lang w:val="en-US"/>
+        </w:rPr>
+        <w:t>(popup/modal)</w:t>
+      </w:r>
+      <w:r>
+        <w:rPr>
+          <w:lang w:val="en-US"/>
+        </w:rPr>
+        <w:t xml:space="preserve"> -</w:t>
+      </w:r>
+      <w:r>
+        <w:rPr>
+          <w:rFonts w:ascii="Open Sans" w:eastAsia="Times New Roman" w:hAnsi="Open Sans" w:cs="Open Sans"/>
+          <w:color w:val="333333"/>
+          <w:shd w:val="clear" w:color="auto" w:fill="FFFFFF"/>
+          <w:lang w:eastAsia="da-DK"/>
+        </w:rPr>
+        <w:t> </w:t>
+      </w:r>
+      <w:r>
+        <w:rPr>
+          <w:rFonts w:ascii="Segoe UI Symbol" w:eastAsia="Times New Roman" w:hAnsi="Segoe UI Symbol" w:cs="Segoe UI Symbol"/>
+          <w:b/>
+          <w:bCs/>
+          <w:color w:val="6AA84F"/>
+          <w:shd w:val="clear" w:color="auto" w:fill="FFFFFF"/>
+          <w:lang w:eastAsia="da-DK"/>
+        </w:rPr>
+        <w:t>✓</w:t>
+      </w:r>
+    </w:p>
+    <w:p>
+      <w:pPr>
+        <w:pStyle w:val="Listeafsnit"/>
+        <w:numPr>
+          <w:ilvl w:val="0"/>
+          <w:numId w:val="3"/>
+        </w:numPr>
+        <w:rPr>
+          <w:rFonts w:ascii="Times New Roman" w:eastAsia="Times New Roman" w:hAnsi="Times New Roman" w:cs="Times New Roman"/>
+          <w:lang w:eastAsia="da-DK"/>
+        </w:rPr>
+      </w:pPr>
+      <w:r>
+        <w:rPr>
+          <w:lang w:val="en-US"/>
+        </w:rPr>
+        <w:t>(filter)</w:t>
+      </w:r>
+      <w:r>
+        <w:rPr>
+          <w:lang w:val="en-US"/>
+        </w:rPr>
+        <w:t xml:space="preserve"> -</w:t>
+      </w:r>
+      <w:r>
+        <w:rPr>
+          <w:lang w:val="en-US"/>
+        </w:rPr>
+        <w:t xml:space="preserve"> </w:t>
+      </w:r>
+      <w:r>
+        <w:rPr>
+          <w:lang w:val="en-US"/>
+        </w:rPr>
+        <w:t>(list) -</w:t>
+      </w:r>
+      <w:r>
+        <w:rPr>
+          <w:rFonts w:ascii="Open Sans" w:eastAsia="Times New Roman" w:hAnsi="Open Sans" w:cs="Open Sans"/>
+          <w:color w:val="333333"/>
+          <w:shd w:val="clear" w:color="auto" w:fill="FFFFFF"/>
+          <w:lang w:eastAsia="da-DK"/>
+        </w:rPr>
+        <w:t> </w:t>
+      </w:r>
+      <w:r>
+        <w:rPr>
+          <w:rFonts w:ascii="Segoe UI Symbol" w:eastAsia="Times New Roman" w:hAnsi="Segoe UI Symbol" w:cs="Segoe UI Symbol"/>
+          <w:b/>
+          <w:bCs/>
+          <w:color w:val="6AA84F"/>
+          <w:shd w:val="clear" w:color="auto" w:fill="FFFFFF"/>
+          <w:lang w:eastAsia="da-DK"/>
+        </w:rPr>
+        <w:t>✓</w:t>
+      </w:r>
+    </w:p>
+    <w:p>
+      <w:pPr>
+        <w:pStyle w:val="Listeafsnit"/>
+        <w:numPr>
+          <w:ilvl w:val="0"/>
+          <w:numId w:val="3"/>
+        </w:numPr>
+        <w:rPr>
+          <w:lang w:val="en-US"/>
+        </w:rPr>
+      </w:pPr>
+      <w:r>
+        <w:rPr>
+          <w:lang w:val="en-US"/>
+        </w:rPr>
+        <w:t>(sort)</w:t>
+      </w:r>
+      <w:r>
+        <w:rPr>
+          <w:lang w:val="en-US"/>
+        </w:rPr>
+        <w:t xml:space="preserve"> -</w:t>
+      </w:r>
+      <w:r>
+        <w:rPr>
+          <w:lang w:val="en-US"/>
+        </w:rPr>
+        <w:t>(list) -</w:t>
+      </w:r>
+      <w:r>
+        <w:rPr>
+          <w:rFonts w:ascii="Open Sans" w:eastAsia="Times New Roman" w:hAnsi="Open Sans" w:cs="Open Sans"/>
+          <w:color w:val="333333"/>
+          <w:shd w:val="clear" w:color="auto" w:fill="FFFFFF"/>
+          <w:lang w:eastAsia="da-DK"/>
+        </w:rPr>
+        <w:t> </w:t>
+      </w:r>
+      <w:r>
+        <w:rPr>
+          <w:rFonts w:ascii="Segoe UI Symbol" w:eastAsia="Times New Roman" w:hAnsi="Segoe UI Symbol" w:cs="Segoe UI Symbol"/>
+          <w:b/>
+          <w:bCs/>
+          <w:color w:val="6AA84F"/>
+          <w:shd w:val="clear" w:color="auto" w:fill="FFFFFF"/>
+          <w:lang w:eastAsia="da-DK"/>
+        </w:rPr>
+        <w:t>✓</w:t>
+      </w:r>
+    </w:p>
+    <w:p>
+      <w:pPr>
+        <w:pStyle w:val="Listeafsnit"/>
+        <w:numPr>
+          <w:ilvl w:val="0"/>
+          <w:numId w:val="3"/>
+        </w:numPr>
+        <w:rPr>
+          <w:rFonts w:ascii="Times New Roman" w:eastAsia="Times New Roman" w:hAnsi="Times New Roman" w:cs="Times New Roman"/>
+          <w:lang w:eastAsia="da-DK"/>
+        </w:rPr>
+      </w:pPr>
+      <w:r>
+        <w:rPr>
+          <w:lang w:val="en-US"/>
+        </w:rPr>
+        <w:t>(expelling)</w:t>
+      </w:r>
+      <w:r>
+        <w:rPr>
+          <w:lang w:val="en-US"/>
+        </w:rPr>
+        <w:t xml:space="preserve"> -</w:t>
+      </w:r>
+      <w:r>
+        <w:rPr>
+          <w:rFonts w:ascii="Open Sans" w:eastAsia="Times New Roman" w:hAnsi="Open Sans" w:cs="Open Sans"/>
+          <w:color w:val="333333"/>
+          <w:shd w:val="clear" w:color="auto" w:fill="FFFFFF"/>
+          <w:lang w:eastAsia="da-DK"/>
+        </w:rPr>
+        <w:t> </w:t>
+      </w:r>
+      <w:r>
+        <w:rPr>
+          <w:rFonts w:ascii="Open Sans" w:eastAsia="Times New Roman" w:hAnsi="Open Sans" w:cs="Open Sans"/>
+          <w:b/>
+          <w:bCs/>
+          <w:color w:val="6AA84F"/>
+          <w:shd w:val="clear" w:color="auto" w:fill="FFFFFF"/>
+          <w:lang w:eastAsia="da-DK"/>
+        </w:rPr>
+        <w:t>~</w:t>
+      </w:r>
+      <w:r>
+        <w:rPr>
+          <w:rFonts w:ascii="Open Sans" w:eastAsia="Times New Roman" w:hAnsi="Open Sans" w:cs="Open Sans"/>
+          <w:color w:val="333333"/>
+          <w:shd w:val="clear" w:color="auto" w:fill="FFFFFF"/>
+          <w:lang w:eastAsia="da-DK"/>
+        </w:rPr>
+        <w:t>,</w:t>
+      </w:r>
+    </w:p>
+    <w:p>
+      <w:pPr>
+        <w:pStyle w:val="Listeafsnit"/>
+        <w:numPr>
+          <w:ilvl w:val="0"/>
+          <w:numId w:val="3"/>
+        </w:numPr>
+        <w:rPr>
+          <w:lang w:val="en-US"/>
+        </w:rPr>
+      </w:pPr>
+      <w:r>
+        <w:rPr>
+          <w:lang w:val="en-US"/>
+        </w:rPr>
+        <w:t>(</w:t>
+      </w:r>
+      <w:r>
+        <w:rPr>
+          <w:lang w:val="en-US"/>
+        </w:rPr>
+        <w:t>prefects)</w:t>
+      </w:r>
+      <w:r>
+        <w:rPr>
+          <w:lang w:val="en-US"/>
+        </w:rPr>
+        <w:t xml:space="preserve"> -</w:t>
+      </w:r>
+      <w:r>
+        <w:rPr>
+          <w:lang w:val="en-US"/>
+        </w:rPr>
+        <w:t xml:space="preserve"> </w:t>
+      </w:r>
+      <w:r>
+        <w:rPr>
+          <w:rFonts w:ascii="Open Sans" w:eastAsia="Times New Roman" w:hAnsi="Open Sans" w:cs="Open Sans"/>
+          <w:b/>
+          <w:bCs/>
+          <w:color w:val="6AA84F"/>
+          <w:shd w:val="clear" w:color="auto" w:fill="FFFFFF"/>
+          <w:lang w:eastAsia="da-DK"/>
+        </w:rPr>
+        <w:t>~</w:t>
+      </w:r>
+    </w:p>
+    <w:p>
+      <w:pPr>
+        <w:pStyle w:val="Listeafsnit"/>
+        <w:numPr>
+          <w:ilvl w:val="0"/>
+          <w:numId w:val="3"/>
+        </w:numPr>
+        <w:rPr>
+          <w:rFonts w:ascii="Times New Roman" w:eastAsia="Times New Roman" w:hAnsi="Times New Roman" w:cs="Times New Roman"/>
+          <w:lang w:eastAsia="da-DK"/>
+        </w:rPr>
+      </w:pPr>
+      <w:r>
+        <w:rPr>
+          <w:lang w:val="en-US"/>
+        </w:rPr>
+        <w:t>(search)</w:t>
+      </w:r>
+      <w:r>
+        <w:rPr>
+          <w:lang w:val="en-US"/>
+        </w:rPr>
+        <w:t xml:space="preserve"> -</w:t>
+      </w:r>
+      <w:r>
+        <w:rPr>
+          <w:lang w:val="en-US"/>
+        </w:rPr>
+        <w:t xml:space="preserve"> </w:t>
+      </w:r>
+      <w:r>
+        <w:rPr>
+          <w:rFonts w:ascii="Open Sans" w:eastAsia="Times New Roman" w:hAnsi="Open Sans" w:cs="Open Sans"/>
+          <w:b/>
+          <w:bCs/>
+          <w:color w:val="FF0000"/>
+          <w:shd w:val="clear" w:color="auto" w:fill="FFFFFF"/>
+          <w:lang w:eastAsia="da-DK"/>
+        </w:rPr>
+        <w:t>÷</w:t>
+      </w:r>
+    </w:p>
+    <w:p>
+      <w:pPr>
+        <w:pStyle w:val="Listeafsnit"/>
+        <w:numPr>
+          <w:ilvl w:val="0"/>
+          <w:numId w:val="3"/>
+        </w:numPr>
+        <w:rPr>
+          <w:lang w:val="en-US"/>
+        </w:rPr>
+      </w:pPr>
+      <w:r>
+        <w:rPr>
+          <w:lang w:val="en-US"/>
+        </w:rPr>
+        <w:t>blood-status)</w:t>
+      </w:r>
+      <w:r>
+        <w:rPr>
+          <w:lang w:val="en-US"/>
+        </w:rPr>
+        <w:t xml:space="preserve"> -</w:t>
+      </w:r>
+      <w:r>
+        <w:rPr>
+          <w:lang w:val="en-US"/>
+        </w:rPr>
+        <w:t xml:space="preserve"> </w:t>
+      </w:r>
+      <w:r>
+        <w:rPr>
+          <w:rFonts w:ascii="Open Sans" w:eastAsia="Times New Roman" w:hAnsi="Open Sans" w:cs="Open Sans"/>
+          <w:b/>
+          <w:bCs/>
+          <w:color w:val="FF0000"/>
+          <w:shd w:val="clear" w:color="auto" w:fill="FFFFFF"/>
+          <w:lang w:eastAsia="da-DK"/>
+        </w:rPr>
+        <w:t>÷</w:t>
+      </w:r>
+    </w:p>
+    <w:p>
+      <w:pPr>
+        <w:pStyle w:val="Listeafsnit"/>
+        <w:numPr>
+          <w:ilvl w:val="0"/>
+          <w:numId w:val="3"/>
+        </w:numPr>
+        <w:rPr>
+          <w:lang w:val="en-US"/>
+        </w:rPr>
+      </w:pPr>
+      <w:r>
+        <w:rPr>
+          <w:lang w:val="en-US"/>
+        </w:rPr>
+        <w:t>(</w:t>
+      </w:r>
+      <w:proofErr w:type="spellStart"/>
+      <w:r>
+        <w:rPr>
+          <w:lang w:val="en-US"/>
+        </w:rPr>
+        <w:t>inq</w:t>
+      </w:r>
+      <w:proofErr w:type="spellEnd"/>
+      <w:r>
+        <w:rPr>
+          <w:lang w:val="en-US"/>
+        </w:rPr>
+        <w:t xml:space="preserve"> squad)</w:t>
+      </w:r>
+      <w:r>
+        <w:rPr>
+          <w:lang w:val="en-US"/>
+        </w:rPr>
+        <w:t xml:space="preserve"> -</w:t>
+      </w:r>
+      <w:r>
+        <w:rPr>
+          <w:lang w:val="en-US"/>
+        </w:rPr>
+        <w:t xml:space="preserve"> </w:t>
+      </w:r>
+      <w:r>
+        <w:rPr>
+          <w:rFonts w:ascii="Open Sans" w:eastAsia="Times New Roman" w:hAnsi="Open Sans" w:cs="Open Sans"/>
+          <w:b/>
+          <w:bCs/>
+          <w:color w:val="FF0000"/>
+          <w:shd w:val="clear" w:color="auto" w:fill="FFFFFF"/>
+          <w:lang w:eastAsia="da-DK"/>
+        </w:rPr>
+        <w:t>÷</w:t>
+      </w:r>
+    </w:p>
+    <w:p>
+      <w:pPr>
+        <w:pStyle w:val="Listeafsnit"/>
+        <w:numPr>
+          <w:ilvl w:val="0"/>
+          <w:numId w:val="3"/>
+        </w:numPr>
+        <w:rPr>
+          <w:rFonts w:ascii="Times New Roman" w:eastAsia="Times New Roman" w:hAnsi="Times New Roman" w:cs="Times New Roman"/>
+          <w:lang w:eastAsia="da-DK"/>
+        </w:rPr>
+      </w:pPr>
+      <w:r>
+        <w:rPr>
+          <w:lang w:val="en-US"/>
+        </w:rPr>
+        <w:t>(hacking)</w:t>
+      </w:r>
+      <w:r>
+        <w:rPr>
+          <w:lang w:val="en-US"/>
+        </w:rPr>
+        <w:t xml:space="preserve"> -</w:t>
+      </w:r>
+      <w:r>
+        <w:rPr>
+          <w:lang w:val="en-US"/>
+        </w:rPr>
+        <w:t xml:space="preserve"> </w:t>
+      </w:r>
+      <w:r>
+        <w:rPr>
+          <w:rFonts w:ascii="Open Sans" w:eastAsia="Times New Roman" w:hAnsi="Open Sans" w:cs="Open Sans"/>
+          <w:b/>
+          <w:bCs/>
+          <w:color w:val="FF0000"/>
+          <w:shd w:val="clear" w:color="auto" w:fill="FFFFFF"/>
+          <w:lang w:eastAsia="da-DK"/>
+        </w:rPr>
+        <w:t>÷</w:t>
+      </w:r>
+    </w:p>
+    <w:p>
+      <w:pPr>
+        <w:pStyle w:val="Listeafsnit"/>
+        <w:numPr>
+          <w:ilvl w:val="0"/>
+          <w:numId w:val="3"/>
+        </w:numPr>
+        <w:rPr>
+          <w:lang w:val="en-US"/>
+        </w:rPr>
+      </w:pPr>
+      <w:r>
+        <w:rPr>
+          <w:lang w:val="en-US"/>
+        </w:rPr>
+        <w:lastRenderedPageBreak/>
+        <w:t>(total count)</w:t>
+      </w:r>
+      <w:r>
+        <w:rPr>
+          <w:lang w:val="en-US"/>
+        </w:rPr>
+        <w:t xml:space="preserve"> -</w:t>
+      </w:r>
+      <w:r>
+        <w:rPr>
+          <w:lang w:val="en-US"/>
+        </w:rPr>
+        <w:t xml:space="preserve"> </w:t>
+      </w:r>
+      <w:r>
+        <w:rPr>
+          <w:rFonts w:ascii="Open Sans" w:eastAsia="Times New Roman" w:hAnsi="Open Sans" w:cs="Open Sans"/>
+          <w:b/>
+          <w:bCs/>
+          <w:color w:val="FF0000"/>
+          <w:shd w:val="clear" w:color="auto" w:fill="FFFFFF"/>
+          <w:lang w:eastAsia="da-DK"/>
+        </w:rPr>
+        <w:t>~</w:t>
+      </w:r>
+    </w:p>
+    <w:p>
+      <w:pPr>
+        <w:rPr>
+          <w:sz w:val="32"/>
+          <w:szCs w:val="32"/>
+          <w:lang w:val="en-US"/>
+        </w:rPr>
+      </w:pPr>
+    </w:p>
+    <w:p>
+      <w:pPr>
+        <w:rPr>
+          <w:sz w:val="32"/>
+          <w:szCs w:val="32"/>
+          <w:lang w:val="en-US"/>
+        </w:rPr>
+      </w:pPr>
+      <w:r>
+        <w:rPr>
+          <w:sz w:val="32"/>
+          <w:szCs w:val="32"/>
+          <w:lang w:val="en-US"/>
+        </w:rPr>
         <w:t xml:space="preserve">Activity Diagram </w:t>
-      </w:r>
-      <w:r>
-        <w:rPr>
-          <w:lang w:val="en-US"/>
-        </w:rPr>
-        <w:t>with Can/Can</w:t>
-      </w:r>
-      <w:r>
-        <w:rPr>
-          <w:lang w:val="en-US"/>
-        </w:rPr>
-        <w:t xml:space="preserve">’t </w:t>
-      </w:r>
-      <w:r>
-        <w:rPr>
-          <w:lang w:val="en-US"/>
-        </w:rPr>
-        <w:t>list</w:t>
       </w:r>
     </w:p>
     <w:p>
@@ -242,7 +1162,7 @@
                     <pic:cNvPicPr/>
                   </pic:nvPicPr>
                   <pic:blipFill rotWithShape="1">
-                    <a:blip r:embed="rId8" cstate="print">
+                    <a:blip r:embed="rId7" cstate="print">
                       <a:extLst>
                         <a:ext uri="{28A0092B-C50C-407E-A947-70E740481C1C}">
                           <a14:useLocalDpi xmlns:a14="http://schemas.microsoft.com/office/drawing/2010/main" val="0"/>
@@ -277,9 +1197,9 @@
       </w:r>
     </w:p>
     <w:sectPr>
-      <w:headerReference w:type="default" r:id="rId9"/>
-      <w:footerReference w:type="even" r:id="rId10"/>
-      <w:footerReference w:type="default" r:id="rId11"/>
+      <w:headerReference w:type="default" r:id="rId8"/>
+      <w:footerReference w:type="even" r:id="rId9"/>
+      <w:footerReference w:type="default" r:id="rId10"/>
       <w:pgSz w:w="11906" w:h="16838"/>
       <w:pgMar w:top="1701" w:right="1134" w:bottom="1701" w:left="1134" w:header="708" w:footer="708" w:gutter="0"/>
       <w:cols w:space="708"/>
@@ -321,6 +1241,11 @@
         <w:docPartUnique/>
       </w:docPartObj>
     </w:sdtPr>
+    <w:sdtEndPr>
+      <w:rPr>
+        <w:rStyle w:val="Sidetal"/>
+      </w:rPr>
+    </w:sdtEndPr>
     <w:sdtContent>
       <w:p>
         <w:pPr>
@@ -373,6 +1298,11 @@
         <w:docPartUnique/>
       </w:docPartObj>
     </w:sdtPr>
+    <w:sdtEndPr>
+      <w:rPr>
+        <w:rStyle w:val="Sidetal"/>
+      </w:rPr>
+    </w:sdtEndPr>
     <w:sdtContent>
       <w:p>
         <w:pPr>
@@ -456,8 +1386,13 @@
     <w:r>
       <w:ptab w:relativeTo="margin" w:alignment="center" w:leader="none"/>
     </w:r>
+    <w:proofErr w:type="spellStart"/>
     <w:r>
-      <w:t xml:space="preserve">Design for </w:t>
+      <w:t>Hacekd</w:t>
+    </w:r>
+    <w:proofErr w:type="spellEnd"/>
+    <w:r>
+      <w:t xml:space="preserve"> </w:t>
     </w:r>
     <w:proofErr w:type="spellStart"/>
     <w:r>
@@ -471,7 +1406,13 @@
       <w:ptab w:relativeTo="margin" w:alignment="right" w:leader="none"/>
     </w:r>
     <w:r>
-      <w:t>21.02.2021</w:t>
+      <w:t>2</w:t>
+    </w:r>
+    <w:r>
+      <w:t>8</w:t>
+    </w:r>
+    <w:r>
+      <w:t>.02.2021</w:t>
     </w:r>
   </w:p>
   <w:p>
@@ -483,6 +1424,359 @@
     </w:r>
   </w:p>
 </w:hdr>
+</file>
+
+<file path=word/numbering.xml><?xml version="1.0" encoding="utf-8"?>
+<w:numbering xmlns:wpc="http://schemas.microsoft.com/office/word/2010/wordprocessingCanvas" xmlns:cx="http://schemas.microsoft.com/office/drawing/2014/chartex" xmlns:cx1="http://schemas.microsoft.com/office/drawing/2015/9/8/chartex" xmlns:cx2="http://schemas.microsoft.com/office/drawing/2015/10/21/chartex" xmlns:cx3="http://schemas.microsoft.com/office/drawing/2016/5/9/chartex" xmlns:cx4="http://schemas.microsoft.com/office/drawing/2016/5/10/chartex" xmlns:cx5="http://schemas.microsoft.com/office/drawing/2016/5/11/chartex" xmlns:cx6="http://schemas.microsoft.com/office/drawing/2016/5/12/chartex" xmlns:cx7="http://schemas.microsoft.com/office/drawing/2016/5/13/chartex" xmlns:cx8="http://schemas.microsoft.com/office/drawing/2016/5/14/chartex" xmlns:mc="http://schemas.openxmlformats.org/markup-compatibility/2006" xmlns:aink="http://schemas.microsoft.com/office/drawing/2016/ink" xmlns:am3d="http://schemas.microsoft.com/office/drawing/2017/model3d" xmlns:o="urn:schemas-microsoft-com:office:office" xmlns:r="http://schemas.openxmlformats.org/officeDocument/2006/relationships" xmlns:m="http://schemas.openxmlformats.org/officeDocument/2006/math" xmlns:v="urn:schemas-microsoft-com:vml" xmlns:wp14="http://schemas.microsoft.com/office/word/2010/wordprocessingDrawing" xmlns:wp="http://schemas.openxmlformats.org/drawingml/2006/wordprocessingDrawing" xmlns:w10="urn:schemas-microsoft-com:office:word" xmlns:w="http://schemas.openxmlformats.org/wordprocessingml/2006/main" xmlns:w14="http://schemas.microsoft.com/office/word/2010/wordml" xmlns:w15="http://schemas.microsoft.com/office/word/2012/wordml" xmlns:w16cex="http://schemas.microsoft.com/office/word/2018/wordml/cex" xmlns:w16cid="http://schemas.microsoft.com/office/word/2016/wordml/cid" xmlns:w16="http://schemas.microsoft.com/office/word/2018/wordml" xmlns:w16se="http://schemas.microsoft.com/office/word/2015/wordml/symex" xmlns:wpg="http://schemas.microsoft.com/office/word/2010/wordprocessingGroup" xmlns:wpi="http://schemas.microsoft.com/office/word/2010/wordprocessingInk" xmlns:wne="http://schemas.microsoft.com/office/word/2006/wordml" xmlns:wps="http://schemas.microsoft.com/office/word/2010/wordprocessingShape" mc:Ignorable="w14 w15 w16se w16cid w16 w16cex wp14">
+  <w:abstractNum w:abstractNumId="0" w15:restartNumberingAfterBreak="0">
+    <w:nsid w:val="064A658B"/>
+    <w:multiLevelType w:val="hybridMultilevel"/>
+    <w:tmpl w:val="89306324"/>
+    <w:lvl w:ilvl="0" w:tplc="04060001">
+      <w:start w:val="1"/>
+      <w:numFmt w:val="bullet"/>
+      <w:lvlText w:val=""/>
+      <w:lvlJc w:val="left"/>
+      <w:pPr>
+        <w:ind w:left="720" w:hanging="360"/>
+      </w:pPr>
+      <w:rPr>
+        <w:rFonts w:ascii="Symbol" w:hAnsi="Symbol" w:hint="default"/>
+      </w:rPr>
+    </w:lvl>
+    <w:lvl w:ilvl="1" w:tplc="04060003" w:tentative="1">
+      <w:start w:val="1"/>
+      <w:numFmt w:val="bullet"/>
+      <w:lvlText w:val="o"/>
+      <w:lvlJc w:val="left"/>
+      <w:pPr>
+        <w:ind w:left="1440" w:hanging="360"/>
+      </w:pPr>
+      <w:rPr>
+        <w:rFonts w:ascii="Courier New" w:hAnsi="Courier New" w:hint="default"/>
+      </w:rPr>
+    </w:lvl>
+    <w:lvl w:ilvl="2" w:tplc="04060005" w:tentative="1">
+      <w:start w:val="1"/>
+      <w:numFmt w:val="bullet"/>
+      <w:lvlText w:val=""/>
+      <w:lvlJc w:val="left"/>
+      <w:pPr>
+        <w:ind w:left="2160" w:hanging="360"/>
+      </w:pPr>
+      <w:rPr>
+        <w:rFonts w:ascii="Wingdings" w:hAnsi="Wingdings" w:hint="default"/>
+      </w:rPr>
+    </w:lvl>
+    <w:lvl w:ilvl="3" w:tplc="04060001" w:tentative="1">
+      <w:start w:val="1"/>
+      <w:numFmt w:val="bullet"/>
+      <w:lvlText w:val=""/>
+      <w:lvlJc w:val="left"/>
+      <w:pPr>
+        <w:ind w:left="2880" w:hanging="360"/>
+      </w:pPr>
+      <w:rPr>
+        <w:rFonts w:ascii="Symbol" w:hAnsi="Symbol" w:hint="default"/>
+      </w:rPr>
+    </w:lvl>
+    <w:lvl w:ilvl="4" w:tplc="04060003" w:tentative="1">
+      <w:start w:val="1"/>
+      <w:numFmt w:val="bullet"/>
+      <w:lvlText w:val="o"/>
+      <w:lvlJc w:val="left"/>
+      <w:pPr>
+        <w:ind w:left="3600" w:hanging="360"/>
+      </w:pPr>
+      <w:rPr>
+        <w:rFonts w:ascii="Courier New" w:hAnsi="Courier New" w:hint="default"/>
+      </w:rPr>
+    </w:lvl>
+    <w:lvl w:ilvl="5" w:tplc="04060005" w:tentative="1">
+      <w:start w:val="1"/>
+      <w:numFmt w:val="bullet"/>
+      <w:lvlText w:val=""/>
+      <w:lvlJc w:val="left"/>
+      <w:pPr>
+        <w:ind w:left="4320" w:hanging="360"/>
+      </w:pPr>
+      <w:rPr>
+        <w:rFonts w:ascii="Wingdings" w:hAnsi="Wingdings" w:hint="default"/>
+      </w:rPr>
+    </w:lvl>
+    <w:lvl w:ilvl="6" w:tplc="04060001" w:tentative="1">
+      <w:start w:val="1"/>
+      <w:numFmt w:val="bullet"/>
+      <w:lvlText w:val=""/>
+      <w:lvlJc w:val="left"/>
+      <w:pPr>
+        <w:ind w:left="5040" w:hanging="360"/>
+      </w:pPr>
+      <w:rPr>
+        <w:rFonts w:ascii="Symbol" w:hAnsi="Symbol" w:hint="default"/>
+      </w:rPr>
+    </w:lvl>
+    <w:lvl w:ilvl="7" w:tplc="04060003" w:tentative="1">
+      <w:start w:val="1"/>
+      <w:numFmt w:val="bullet"/>
+      <w:lvlText w:val="o"/>
+      <w:lvlJc w:val="left"/>
+      <w:pPr>
+        <w:ind w:left="5760" w:hanging="360"/>
+      </w:pPr>
+      <w:rPr>
+        <w:rFonts w:ascii="Courier New" w:hAnsi="Courier New" w:hint="default"/>
+      </w:rPr>
+    </w:lvl>
+    <w:lvl w:ilvl="8" w:tplc="04060005" w:tentative="1">
+      <w:start w:val="1"/>
+      <w:numFmt w:val="bullet"/>
+      <w:lvlText w:val=""/>
+      <w:lvlJc w:val="left"/>
+      <w:pPr>
+        <w:ind w:left="6480" w:hanging="360"/>
+      </w:pPr>
+      <w:rPr>
+        <w:rFonts w:ascii="Wingdings" w:hAnsi="Wingdings" w:hint="default"/>
+      </w:rPr>
+    </w:lvl>
+  </w:abstractNum>
+  <w:abstractNum w:abstractNumId="1" w15:restartNumberingAfterBreak="0">
+    <w:nsid w:val="5FE512FC"/>
+    <w:multiLevelType w:val="hybridMultilevel"/>
+    <w:tmpl w:val="A58EB75C"/>
+    <w:lvl w:ilvl="0" w:tplc="04060001">
+      <w:start w:val="1"/>
+      <w:numFmt w:val="bullet"/>
+      <w:lvlText w:val=""/>
+      <w:lvlJc w:val="left"/>
+      <w:pPr>
+        <w:ind w:left="720" w:hanging="360"/>
+      </w:pPr>
+      <w:rPr>
+        <w:rFonts w:ascii="Symbol" w:hAnsi="Symbol" w:hint="default"/>
+      </w:rPr>
+    </w:lvl>
+    <w:lvl w:ilvl="1" w:tplc="04060003" w:tentative="1">
+      <w:start w:val="1"/>
+      <w:numFmt w:val="bullet"/>
+      <w:lvlText w:val="o"/>
+      <w:lvlJc w:val="left"/>
+      <w:pPr>
+        <w:ind w:left="1440" w:hanging="360"/>
+      </w:pPr>
+      <w:rPr>
+        <w:rFonts w:ascii="Courier New" w:hAnsi="Courier New" w:hint="default"/>
+      </w:rPr>
+    </w:lvl>
+    <w:lvl w:ilvl="2" w:tplc="04060005" w:tentative="1">
+      <w:start w:val="1"/>
+      <w:numFmt w:val="bullet"/>
+      <w:lvlText w:val=""/>
+      <w:lvlJc w:val="left"/>
+      <w:pPr>
+        <w:ind w:left="2160" w:hanging="360"/>
+      </w:pPr>
+      <w:rPr>
+        <w:rFonts w:ascii="Wingdings" w:hAnsi="Wingdings" w:hint="default"/>
+      </w:rPr>
+    </w:lvl>
+    <w:lvl w:ilvl="3" w:tplc="04060001" w:tentative="1">
+      <w:start w:val="1"/>
+      <w:numFmt w:val="bullet"/>
+      <w:lvlText w:val=""/>
+      <w:lvlJc w:val="left"/>
+      <w:pPr>
+        <w:ind w:left="2880" w:hanging="360"/>
+      </w:pPr>
+      <w:rPr>
+        <w:rFonts w:ascii="Symbol" w:hAnsi="Symbol" w:hint="default"/>
+      </w:rPr>
+    </w:lvl>
+    <w:lvl w:ilvl="4" w:tplc="04060003" w:tentative="1">
+      <w:start w:val="1"/>
+      <w:numFmt w:val="bullet"/>
+      <w:lvlText w:val="o"/>
+      <w:lvlJc w:val="left"/>
+      <w:pPr>
+        <w:ind w:left="3600" w:hanging="360"/>
+      </w:pPr>
+      <w:rPr>
+        <w:rFonts w:ascii="Courier New" w:hAnsi="Courier New" w:hint="default"/>
+      </w:rPr>
+    </w:lvl>
+    <w:lvl w:ilvl="5" w:tplc="04060005" w:tentative="1">
+      <w:start w:val="1"/>
+      <w:numFmt w:val="bullet"/>
+      <w:lvlText w:val=""/>
+      <w:lvlJc w:val="left"/>
+      <w:pPr>
+        <w:ind w:left="4320" w:hanging="360"/>
+      </w:pPr>
+      <w:rPr>
+        <w:rFonts w:ascii="Wingdings" w:hAnsi="Wingdings" w:hint="default"/>
+      </w:rPr>
+    </w:lvl>
+    <w:lvl w:ilvl="6" w:tplc="04060001" w:tentative="1">
+      <w:start w:val="1"/>
+      <w:numFmt w:val="bullet"/>
+      <w:lvlText w:val=""/>
+      <w:lvlJc w:val="left"/>
+      <w:pPr>
+        <w:ind w:left="5040" w:hanging="360"/>
+      </w:pPr>
+      <w:rPr>
+        <w:rFonts w:ascii="Symbol" w:hAnsi="Symbol" w:hint="default"/>
+      </w:rPr>
+    </w:lvl>
+    <w:lvl w:ilvl="7" w:tplc="04060003" w:tentative="1">
+      <w:start w:val="1"/>
+      <w:numFmt w:val="bullet"/>
+      <w:lvlText w:val="o"/>
+      <w:lvlJc w:val="left"/>
+      <w:pPr>
+        <w:ind w:left="5760" w:hanging="360"/>
+      </w:pPr>
+      <w:rPr>
+        <w:rFonts w:ascii="Courier New" w:hAnsi="Courier New" w:hint="default"/>
+      </w:rPr>
+    </w:lvl>
+    <w:lvl w:ilvl="8" w:tplc="04060005" w:tentative="1">
+      <w:start w:val="1"/>
+      <w:numFmt w:val="bullet"/>
+      <w:lvlText w:val=""/>
+      <w:lvlJc w:val="left"/>
+      <w:pPr>
+        <w:ind w:left="6480" w:hanging="360"/>
+      </w:pPr>
+      <w:rPr>
+        <w:rFonts w:ascii="Wingdings" w:hAnsi="Wingdings" w:hint="default"/>
+      </w:rPr>
+    </w:lvl>
+  </w:abstractNum>
+  <w:abstractNum w:abstractNumId="2" w15:restartNumberingAfterBreak="0">
+    <w:nsid w:val="6C2C198C"/>
+    <w:multiLevelType w:val="hybridMultilevel"/>
+    <w:tmpl w:val="AA18EDAA"/>
+    <w:lvl w:ilvl="0" w:tplc="04060001">
+      <w:start w:val="1"/>
+      <w:numFmt w:val="bullet"/>
+      <w:lvlText w:val=""/>
+      <w:lvlJc w:val="left"/>
+      <w:pPr>
+        <w:ind w:left="720" w:hanging="360"/>
+      </w:pPr>
+      <w:rPr>
+        <w:rFonts w:ascii="Symbol" w:hAnsi="Symbol" w:hint="default"/>
+      </w:rPr>
+    </w:lvl>
+    <w:lvl w:ilvl="1" w:tplc="04060003" w:tentative="1">
+      <w:start w:val="1"/>
+      <w:numFmt w:val="bullet"/>
+      <w:lvlText w:val="o"/>
+      <w:lvlJc w:val="left"/>
+      <w:pPr>
+        <w:ind w:left="1440" w:hanging="360"/>
+      </w:pPr>
+      <w:rPr>
+        <w:rFonts w:ascii="Courier New" w:hAnsi="Courier New" w:hint="default"/>
+      </w:rPr>
+    </w:lvl>
+    <w:lvl w:ilvl="2" w:tplc="04060005" w:tentative="1">
+      <w:start w:val="1"/>
+      <w:numFmt w:val="bullet"/>
+      <w:lvlText w:val=""/>
+      <w:lvlJc w:val="left"/>
+      <w:pPr>
+        <w:ind w:left="2160" w:hanging="360"/>
+      </w:pPr>
+      <w:rPr>
+        <w:rFonts w:ascii="Wingdings" w:hAnsi="Wingdings" w:hint="default"/>
+      </w:rPr>
+    </w:lvl>
+    <w:lvl w:ilvl="3" w:tplc="04060001" w:tentative="1">
+      <w:start w:val="1"/>
+      <w:numFmt w:val="bullet"/>
+      <w:lvlText w:val=""/>
+      <w:lvlJc w:val="left"/>
+      <w:pPr>
+        <w:ind w:left="2880" w:hanging="360"/>
+      </w:pPr>
+      <w:rPr>
+        <w:rFonts w:ascii="Symbol" w:hAnsi="Symbol" w:hint="default"/>
+      </w:rPr>
+    </w:lvl>
+    <w:lvl w:ilvl="4" w:tplc="04060003" w:tentative="1">
+      <w:start w:val="1"/>
+      <w:numFmt w:val="bullet"/>
+      <w:lvlText w:val="o"/>
+      <w:lvlJc w:val="left"/>
+      <w:pPr>
+        <w:ind w:left="3600" w:hanging="360"/>
+      </w:pPr>
+      <w:rPr>
+        <w:rFonts w:ascii="Courier New" w:hAnsi="Courier New" w:hint="default"/>
+      </w:rPr>
+    </w:lvl>
+    <w:lvl w:ilvl="5" w:tplc="04060005" w:tentative="1">
+      <w:start w:val="1"/>
+      <w:numFmt w:val="bullet"/>
+      <w:lvlText w:val=""/>
+      <w:lvlJc w:val="left"/>
+      <w:pPr>
+        <w:ind w:left="4320" w:hanging="360"/>
+      </w:pPr>
+      <w:rPr>
+        <w:rFonts w:ascii="Wingdings" w:hAnsi="Wingdings" w:hint="default"/>
+      </w:rPr>
+    </w:lvl>
+    <w:lvl w:ilvl="6" w:tplc="04060001" w:tentative="1">
+      <w:start w:val="1"/>
+      <w:numFmt w:val="bullet"/>
+      <w:lvlText w:val=""/>
+      <w:lvlJc w:val="left"/>
+      <w:pPr>
+        <w:ind w:left="5040" w:hanging="360"/>
+      </w:pPr>
+      <w:rPr>
+        <w:rFonts w:ascii="Symbol" w:hAnsi="Symbol" w:hint="default"/>
+      </w:rPr>
+    </w:lvl>
+    <w:lvl w:ilvl="7" w:tplc="04060003" w:tentative="1">
+      <w:start w:val="1"/>
+      <w:numFmt w:val="bullet"/>
+      <w:lvlText w:val="o"/>
+      <w:lvlJc w:val="left"/>
+      <w:pPr>
+        <w:ind w:left="5760" w:hanging="360"/>
+      </w:pPr>
+      <w:rPr>
+        <w:rFonts w:ascii="Courier New" w:hAnsi="Courier New" w:hint="default"/>
+      </w:rPr>
+    </w:lvl>
+    <w:lvl w:ilvl="8" w:tplc="04060005" w:tentative="1">
+      <w:start w:val="1"/>
+      <w:numFmt w:val="bullet"/>
+      <w:lvlText w:val=""/>
+      <w:lvlJc w:val="left"/>
+      <w:pPr>
+        <w:ind w:left="6480" w:hanging="360"/>
+      </w:pPr>
+      <w:rPr>
+        <w:rFonts w:ascii="Wingdings" w:hAnsi="Wingdings" w:hint="default"/>
+      </w:rPr>
+    </w:lvl>
+  </w:abstractNum>
+  <w:num w:numId="1">
+    <w:abstractNumId w:val="0"/>
+  </w:num>
+  <w:num w:numId="2">
+    <w:abstractNumId w:val="2"/>
+  </w:num>
+  <w:num w:numId="3">
+    <w:abstractNumId w:val="1"/>
+  </w:num>
+</w:numbering>
 </file>
 
 <file path=word/styles.xml><?xml version="1.0" encoding="utf-8"?>
@@ -1032,6 +2326,17 @@
     <w:unhideWhenUsed/>
     <w:rsid w:val="001F4A78"/>
   </w:style>
+  <w:style w:type="paragraph" w:styleId="Listeafsnit">
+    <w:name w:val="List Paragraph"/>
+    <w:basedOn w:val="Normal"/>
+    <w:uiPriority w:val="34"/>
+    <w:qFormat/>
+    <w:rsid w:val="005E7AD9"/>
+    <w:pPr>
+      <w:ind w:left="720"/>
+      <w:contextualSpacing/>
+    </w:pPr>
+  </w:style>
 </w:styles>
 </file>
 

</xml_diff>